<commit_message>
improved server and cv
</commit_message>
<xml_diff>
--- a/src/assets/CV_Uladzimir Yeudakimovich.docx
+++ b/src/assets/CV_Uladzimir Yeudakimovich.docx
@@ -1097,6 +1097,27 @@
           <w:color w:val="262626" w:themeColor="text1" w:themeTint="D9"/>
           <w:szCs w:val="20"/>
         </w:rPr>
+        <w:t>selenium</w:t>
+      </w:r>
+      <w:bookmarkStart w:id="0" w:name="_GoBack"/>
+      <w:bookmarkEnd w:id="0"/>
+    </w:p>
+    <w:p>
+      <w:pPr>
+        <w:pStyle w:val="liste"/>
+        <w:numPr>
+          <w:ilvl w:val="0"/>
+          <w:numId w:val="1"/>
+        </w:numPr>
+        <w:ind w:left="697" w:hanging="357"/>
+        <w:jc w:val="both"/>
+      </w:pPr>
+      <w:r>
+        <w:rPr>
+          <w:rFonts w:ascii="Arial" w:hAnsi="Arial"/>
+          <w:color w:val="262626" w:themeColor="text1" w:themeTint="D9"/>
+          <w:szCs w:val="20"/>
+        </w:rPr>
         <w:t>SASS and LESS</w:t>
       </w:r>
     </w:p>
@@ -1856,34 +1877,14 @@
           <w:szCs w:val="20"/>
           <w:shd w:val="clear" w:color="auto" w:fill="FFFFFF"/>
         </w:rPr>
-        <w:t xml:space="preserve"> </w:t>
-      </w:r>
-      <w:r>
-        <w:rPr>
-          <w:rFonts w:ascii="Arial" w:hAnsi="Arial"/>
-          <w:szCs w:val="20"/>
-          <w:shd w:val="clear" w:color="auto" w:fill="FFFFFF"/>
-        </w:rPr>
-        <w:t>(</w:t>
+        <w:t xml:space="preserve"> (</w:t>
       </w:r>
       <w:hyperlink r:id="rId10" w:history="1">
         <w:r>
           <w:rPr>
             <w:rStyle w:val="af7"/>
           </w:rPr>
-          <w:t>https://ikass</w:t>
-        </w:r>
-        <w:r>
-          <w:rPr>
-            <w:rStyle w:val="af7"/>
-          </w:rPr>
-          <w:t>a</w:t>
-        </w:r>
-        <w:r>
-          <w:rPr>
-            <w:rStyle w:val="af7"/>
-          </w:rPr>
-          <w:t>.</w:t>
+          <w:t>https://ikassa.</w:t>
         </w:r>
         <w:r>
           <w:rPr>
@@ -2157,8 +2158,6 @@
         </w:rPr>
         <w:t>Teamwork of 2 web developers as a developer.</w:t>
       </w:r>
-      <w:bookmarkStart w:id="0" w:name="_GoBack"/>
-      <w:bookmarkEnd w:id="0"/>
     </w:p>
     <w:p>
       <w:pPr>
@@ -4998,7 +4997,7 @@
 </file>
 
 <file path=customXml/itemProps1.xml><?xml version="1.0" encoding="utf-8"?>
-<ds:datastoreItem xmlns:ds="http://schemas.openxmlformats.org/officeDocument/2006/customXml" ds:itemID="{E93804FF-E5C1-4400-9C37-1015F69F97C2}">
+<ds:datastoreItem xmlns:ds="http://schemas.openxmlformats.org/officeDocument/2006/customXml" ds:itemID="{3F074FFF-B053-43CC-9C84-3D7C2AB3F048}">
   <ds:schemaRefs>
     <ds:schemaRef ds:uri="http://schemas.openxmlformats.org/officeDocument/2006/bibliography"/>
   </ds:schemaRefs>

</xml_diff>

<commit_message>
fixed bag in cv
</commit_message>
<xml_diff>
--- a/src/assets/CV_Uladzimir Yeudakimovich.docx
+++ b/src/assets/CV_Uladzimir Yeudakimovich.docx
@@ -261,8 +261,6 @@
           <w:color w:val="0066CC"/>
         </w:rPr>
       </w:pPr>
-      <w:bookmarkStart w:id="0" w:name="_GoBack"/>
-      <w:bookmarkEnd w:id="0"/>
     </w:p>
     <w:p>
       <w:pPr>
@@ -754,8 +752,19 @@
           <w:sz w:val="24"/>
           <w:szCs w:val="24"/>
         </w:rPr>
-        <w:t xml:space="preserve"> development 2017-2018</w:t>
-      </w:r>
+        <w:t xml:space="preserve"> development </w:t>
+      </w:r>
+      <w:r>
+        <w:rPr>
+          <w:rFonts w:ascii="Arial" w:hAnsi="Arial"/>
+          <w:color w:val="262626" w:themeColor="text1" w:themeTint="D9"/>
+          <w:sz w:val="24"/>
+          <w:szCs w:val="24"/>
+        </w:rPr>
+        <w:t>2020</w:t>
+      </w:r>
+      <w:bookmarkStart w:id="0" w:name="_GoBack"/>
+      <w:bookmarkEnd w:id="0"/>
     </w:p>
     <w:p>
       <w:pPr>
@@ -5032,7 +5041,7 @@
 </file>
 
 <file path=customXml/itemProps1.xml><?xml version="1.0" encoding="utf-8"?>
-<ds:datastoreItem xmlns:ds="http://schemas.openxmlformats.org/officeDocument/2006/customXml" ds:itemID="{EE59E60E-9E56-445A-A673-DC06B52A8EF2}">
+<ds:datastoreItem xmlns:ds="http://schemas.openxmlformats.org/officeDocument/2006/customXml" ds:itemID="{4737B9D9-89B3-411F-9A4E-47F2938B61D5}">
   <ds:schemaRefs>
     <ds:schemaRef ds:uri="http://schemas.openxmlformats.org/officeDocument/2006/bibliography"/>
   </ds:schemaRefs>

</xml_diff>